<commit_message>
update formula:  chine reaction formula
</commit_message>
<xml_diff>
--- a/src/docs/Dokumentacja_Systemy_Rozmyte.docx
+++ b/src/docs/Dokumentacja_Systemy_Rozmyte.docx
@@ -345,16 +345,11 @@
     <w:p>
       <w:pPr>
         <w:pStyle w:val="Tekstpodstawowy"/>
-        <w:ind w:left="720"/>
-      </w:pPr>
-    </w:p>
-    <w:p>
-      <w:pPr>
-        <w:pStyle w:val="Tekstpodstawowy"/>
-      </w:pPr>
-      <w:r>
+      </w:pPr>
+      <w:r>
+        <w:lastRenderedPageBreak/>
         <w:pict w14:anchorId="757373D2">
-          <v:rect id="_x0000_i1065" style="width:0;height:1.5pt" o:hralign="center" o:hrstd="t" o:hr="t" fillcolor="#a0a0a0" stroked="f"/>
+          <v:rect id="_x0000_i1025" style="width:0;height:1.5pt" o:hralign="center" o:hrstd="t" o:hr="t" fillcolor="#a0a0a0" stroked="f"/>
         </w:pict>
       </w:r>
     </w:p>
@@ -632,7 +627,7 @@
       </w:pPr>
       <w:r>
         <w:pict w14:anchorId="692F2677">
-          <v:rect id="_x0000_i1066" style="width:0;height:1.5pt" o:hralign="center" o:hrstd="t" o:hr="t" fillcolor="#a0a0a0" stroked="f"/>
+          <v:rect id="_x0000_i1026" style="width:0;height:1.5pt" o:hralign="center" o:hrstd="t" o:hr="t" fillcolor="#a0a0a0" stroked="f"/>
         </w:pict>
       </w:r>
     </w:p>
@@ -692,19 +687,19 @@
         <w:pStyle w:val="Tekstpodstawowy"/>
       </w:pPr>
       <w:r>
+        <w:t>Błąd: -2 km/h (prawie idealnie)</w:t>
+      </w:r>
+    </w:p>
+    <w:p>
+      <w:pPr>
+        <w:pStyle w:val="Tekstpodstawowy"/>
+      </w:pPr>
+      <w:r>
+        <w:rPr>
+          <w:b/>
+          <w:bCs/>
+        </w:rPr>
         <w:lastRenderedPageBreak/>
-        <w:t>Błąd: -2 km/h (prawie idealnie)</w:t>
-      </w:r>
-    </w:p>
-    <w:p>
-      <w:pPr>
-        <w:pStyle w:val="Tekstpodstawowy"/>
-      </w:pPr>
-      <w:r>
-        <w:rPr>
-          <w:b/>
-          <w:bCs/>
-        </w:rPr>
         <w:t>Logika rozmyta:</w:t>
       </w:r>
     </w:p>
@@ -847,7 +842,7 @@
       </w:pPr>
       <w:r>
         <w:pict w14:anchorId="50E381B7">
-          <v:rect id="_x0000_i1067" style="width:0;height:1.5pt" o:hralign="center" o:hrstd="t" o:hr="t" fillcolor="#a0a0a0" stroked="f"/>
+          <v:rect id="_x0000_i1027" style="width:0;height:1.5pt" o:hralign="center" o:hrstd="t" o:hr="t" fillcolor="#a0a0a0" stroked="f"/>
         </w:pict>
       </w:r>
     </w:p>
@@ -1051,40 +1046,40 @@
           <w:b/>
           <w:bCs/>
         </w:rPr>
+        <w:t>Efekt praktyczny:</w:t>
+      </w:r>
+      <w:r>
+        <w:t xml:space="preserve"> System </w:t>
+      </w:r>
+      <w:r>
+        <w:rPr>
+          <w:b/>
+          <w:bCs/>
+        </w:rPr>
+        <w:t>sam dodaje gazu w zakręcie</w:t>
+      </w:r>
+      <w:r>
+        <w:t>, dokładnie tak jak zrobiłby doświadczony kierowca. Bez tego prędkość spadłaby do 85 km/h, zanim system zareagowałby. Dzięki analizie trendu (</w:t>
+      </w:r>
+      <w:proofErr w:type="spellStart"/>
+      <w:r>
+        <w:t>Δe</w:t>
+      </w:r>
+      <w:proofErr w:type="spellEnd"/>
+      <w:r>
+        <w:t>) tempomat działa przewidująco.</w:t>
+      </w:r>
+    </w:p>
+    <w:p>
+      <w:pPr>
+        <w:pStyle w:val="Tekstpodstawowy"/>
+      </w:pPr>
+      <w:r>
+        <w:rPr>
+          <w:b/>
+          <w:bCs/>
+        </w:rPr>
         <w:lastRenderedPageBreak/>
-        <w:t>Efekt praktyczny:</w:t>
-      </w:r>
-      <w:r>
-        <w:t xml:space="preserve"> System </w:t>
-      </w:r>
-      <w:r>
-        <w:rPr>
-          <w:b/>
-          <w:bCs/>
-        </w:rPr>
-        <w:t>sam dodaje gazu w zakręcie</w:t>
-      </w:r>
-      <w:r>
-        <w:t>, dokładnie tak jak zrobiłby doświadczony kierowca. Bez tego prędkość spadłaby do 85 km/h, zanim system zareagowałby. Dzięki analizie trendu (</w:t>
-      </w:r>
-      <w:proofErr w:type="spellStart"/>
-      <w:r>
-        <w:t>Δe</w:t>
-      </w:r>
-      <w:proofErr w:type="spellEnd"/>
-      <w:r>
-        <w:t>) tempomat działa przewidująco.</w:t>
-      </w:r>
-    </w:p>
-    <w:p>
-      <w:pPr>
-        <w:pStyle w:val="Tekstpodstawowy"/>
-      </w:pPr>
-      <w:r>
-        <w:rPr>
-          <w:b/>
-          <w:bCs/>
-        </w:rPr>
         <w:t>Obserwacja w symulacji:</w:t>
       </w:r>
     </w:p>
@@ -1149,7 +1144,7 @@
       </w:pPr>
       <w:r>
         <w:pict w14:anchorId="42F42531">
-          <v:rect id="_x0000_i1068" style="width:0;height:1.5pt" o:hralign="center" o:hrstd="t" o:hr="t" fillcolor="#a0a0a0" stroked="f"/>
+          <v:rect id="_x0000_i1028" style="width:0;height:1.5pt" o:hralign="center" o:hrstd="t" o:hr="t" fillcolor="#a0a0a0" stroked="f"/>
         </w:pict>
       </w:r>
     </w:p>
@@ -1370,7 +1365,7 @@
       </w:pPr>
       <w:r>
         <w:pict w14:anchorId="2B43AF3B">
-          <v:rect id="_x0000_i1069" style="width:0;height:1.5pt" o:hralign="center" o:hrstd="t" o:hr="t" fillcolor="#a0a0a0" stroked="f"/>
+          <v:rect id="_x0000_i1029" style="width:0;height:1.5pt" o:hralign="center" o:hrstd="t" o:hr="t" fillcolor="#a0a0a0" stroked="f"/>
         </w:pict>
       </w:r>
     </w:p>
@@ -1399,36 +1394,36 @@
           <w:b/>
           <w:bCs/>
         </w:rPr>
+        <w:t>Sytuacja:</w:t>
+      </w:r>
+      <w:r>
+        <w:t xml:space="preserve"> Pojazd jedzie już 2 minuty z tempomatem. Prędkość oscyluje wokół </w:t>
+      </w:r>
+      <w:r>
+        <w:rPr>
+          <w:b/>
+          <w:bCs/>
+        </w:rPr>
+        <w:t>90 km/h</w:t>
+      </w:r>
+      <w:r>
+        <w:t xml:space="preserve"> (89.5 - 90.5 km/h).</w:t>
+      </w:r>
+    </w:p>
+    <w:p>
+      <w:pPr>
+        <w:pStyle w:val="Tekstpodstawowy"/>
+      </w:pPr>
+      <w:r>
+        <w:t>Błąd: ±0.5 km/h (praktycznie zero)</w:t>
+      </w:r>
+    </w:p>
+    <w:p>
+      <w:pPr>
+        <w:pStyle w:val="Tekstpodstawowy"/>
+      </w:pPr>
+      <w:r>
         <w:lastRenderedPageBreak/>
-        <w:t>Sytuacja:</w:t>
-      </w:r>
-      <w:r>
-        <w:t xml:space="preserve"> Pojazd jedzie już 2 minuty z tempomatem. Prędkość oscyluje wokół </w:t>
-      </w:r>
-      <w:r>
-        <w:rPr>
-          <w:b/>
-          <w:bCs/>
-        </w:rPr>
-        <w:t>90 km/h</w:t>
-      </w:r>
-      <w:r>
-        <w:t xml:space="preserve"> (89.5 - 90.5 km/h).</w:t>
-      </w:r>
-    </w:p>
-    <w:p>
-      <w:pPr>
-        <w:pStyle w:val="Tekstpodstawowy"/>
-      </w:pPr>
-      <w:r>
-        <w:t>Błąd: ±0.5 km/h (praktycznie zero)</w:t>
-      </w:r>
-    </w:p>
-    <w:p>
-      <w:pPr>
-        <w:pStyle w:val="Tekstpodstawowy"/>
-      </w:pPr>
-      <w:r>
         <w:t>Przepustnica: 45-48% (mikro-korekty)</w:t>
       </w:r>
     </w:p>
@@ -1598,7 +1593,7 @@
       </w:pPr>
       <w:r>
         <w:pict w14:anchorId="5EA62986">
-          <v:rect id="_x0000_i1070" style="width:0;height:1.5pt" o:hralign="center" o:hrstd="t" o:hr="t" fillcolor="#a0a0a0" stroked="f"/>
+          <v:rect id="_x0000_i1030" style="width:0;height:1.5pt" o:hralign="center" o:hrstd="t" o:hr="t" fillcolor="#a0a0a0" stroked="f"/>
         </w:pict>
       </w:r>
     </w:p>
@@ -1791,7 +1786,6 @@
         </w:numPr>
       </w:pPr>
       <w:r>
-        <w:lastRenderedPageBreak/>
         <w:t>Wymaga ciągłej uwagi kierowcy</w:t>
       </w:r>
     </w:p>
@@ -1828,6 +1822,7 @@
         </w:numPr>
       </w:pPr>
       <w:r>
+        <w:lastRenderedPageBreak/>
         <w:t>Niebieska linia prędkości "faluje" znacznie bardziej</w:t>
       </w:r>
     </w:p>
@@ -1933,7 +1928,7 @@
       </w:pPr>
       <w:r>
         <w:pict w14:anchorId="2793D146">
-          <v:rect id="_x0000_i1071" style="width:0;height:1.5pt" o:hralign="center" o:hrstd="t" o:hr="t" fillcolor="#a0a0a0" stroked="f"/>
+          <v:rect id="_x0000_i1031" style="width:0;height:1.5pt" o:hralign="center" o:hrstd="t" o:hr="t" fillcolor="#a0a0a0" stroked="f"/>
         </w:pict>
       </w:r>
     </w:p>
@@ -2157,7 +2152,6 @@
         </w:numPr>
       </w:pPr>
       <w:r>
-        <w:lastRenderedPageBreak/>
         <w:t>W trybie MANUAL: skokowe zmiany wg użytkownika</w:t>
       </w:r>
     </w:p>
@@ -2190,6 +2184,7 @@
         <w:pStyle w:val="Tekstpodstawowy"/>
       </w:pPr>
       <w:r>
+        <w:lastRenderedPageBreak/>
         <w:t xml:space="preserve">   Docelowa: 90.0 km/h</w:t>
       </w:r>
     </w:p>
@@ -2223,7 +2218,7 @@
       </w:pPr>
       <w:r>
         <w:pict w14:anchorId="6CD02ADE">
-          <v:rect id="_x0000_i1072" style="width:0;height:1.5pt" o:hralign="center" o:hrstd="t" o:hr="t" fillcolor="#a0a0a0" stroked="f"/>
+          <v:rect id="_x0000_i1032" style="width:0;height:1.5pt" o:hralign="center" o:hrstd="t" o:hr="t" fillcolor="#a0a0a0" stroked="f"/>
         </w:pict>
       </w:r>
     </w:p>
@@ -2550,7 +2545,6 @@
           <w:b w:val="0"/>
           <w:bCs w:val="0"/>
         </w:rPr>
-        <w:lastRenderedPageBreak/>
         <w:br/>
       </w:r>
       <w:r>
@@ -2604,6 +2598,7 @@
         <w:rPr>
           <w:rStyle w:val="Pogrubienie"/>
         </w:rPr>
+        <w:lastRenderedPageBreak/>
         <w:t>Symulacja fizyczna pojazdu</w:t>
       </w:r>
     </w:p>
@@ -4565,12 +4560,14 @@
         <w:rPr>
           <w:i/>
           <w:iCs/>
+          <w:lang w:val="en-US"/>
         </w:rPr>
       </w:pPr>
       <w:r>
         <w:rPr>
           <w:i/>
           <w:iCs/>
+          <w:lang w:val="en-US"/>
         </w:rPr>
         <w:t xml:space="preserve">IF </w:t>
       </w:r>
@@ -4579,6 +4576,7 @@
         <w:rPr>
           <w:i/>
           <w:iCs/>
+          <w:lang w:val="en-US"/>
         </w:rPr>
         <w:t>speed_error</w:t>
       </w:r>
@@ -4587,6 +4585,7 @@
         <w:rPr>
           <w:i/>
           <w:iCs/>
+          <w:lang w:val="en-US"/>
         </w:rPr>
         <w:t xml:space="preserve"> IS </w:t>
       </w:r>
@@ -4595,6 +4594,7 @@
         <w:rPr>
           <w:i/>
           <w:iCs/>
+          <w:lang w:val="en-US"/>
         </w:rPr>
         <w:t>positive_small</w:t>
       </w:r>
@@ -4603,57 +4603,18 @@
         <w:rPr>
           <w:i/>
           <w:iCs/>
-        </w:rPr>
-        <w:t xml:space="preserve"> AND </w:t>
-      </w:r>
-      <w:proofErr w:type="spellStart"/>
+          <w:lang w:val="en-US"/>
+        </w:rPr>
+        <w:t xml:space="preserve"> AND acceleration IS positive</w:t>
+      </w:r>
       <w:r>
         <w:rPr>
           <w:i/>
           <w:iCs/>
-        </w:rPr>
-        <w:t>acceleration</w:t>
-      </w:r>
-      <w:proofErr w:type="spellEnd"/>
-      <w:r>
-        <w:rPr>
-          <w:i/>
-          <w:iCs/>
-        </w:rPr>
-        <w:t xml:space="preserve"> IS </w:t>
-      </w:r>
-      <w:proofErr w:type="spellStart"/>
-      <w:r>
-        <w:rPr>
-          <w:i/>
-          <w:iCs/>
-        </w:rPr>
-        <w:t>positive</w:t>
-      </w:r>
-      <w:proofErr w:type="spellEnd"/>
-      <w:r>
-        <w:rPr>
-          <w:i/>
-          <w:iCs/>
+          <w:lang w:val="en-US"/>
         </w:rPr>
         <w:br/>
-        <w:t xml:space="preserve">THEN </w:t>
-      </w:r>
-      <w:proofErr w:type="spellStart"/>
-      <w:r>
-        <w:rPr>
-          <w:i/>
-          <w:iCs/>
-        </w:rPr>
-        <w:t>throttle</w:t>
-      </w:r>
-      <w:proofErr w:type="spellEnd"/>
-      <w:r>
-        <w:rPr>
-          <w:i/>
-          <w:iCs/>
-        </w:rPr>
-        <w:t xml:space="preserve"> IS medium</w:t>
+        <w:t>THEN throttle IS medium</w:t>
       </w:r>
     </w:p>
     <w:p>
@@ -4674,12 +4635,14 @@
         <w:rPr>
           <w:i/>
           <w:iCs/>
+          <w:lang w:val="en-US"/>
         </w:rPr>
       </w:pPr>
       <w:r>
         <w:rPr>
           <w:i/>
           <w:iCs/>
+          <w:lang w:val="en-US"/>
         </w:rPr>
         <w:t xml:space="preserve">IF </w:t>
       </w:r>
@@ -4688,6 +4651,7 @@
         <w:rPr>
           <w:i/>
           <w:iCs/>
+          <w:lang w:val="en-US"/>
         </w:rPr>
         <w:t>speed_error</w:t>
       </w:r>
@@ -4696,6 +4660,7 @@
         <w:rPr>
           <w:i/>
           <w:iCs/>
+          <w:lang w:val="en-US"/>
         </w:rPr>
         <w:t xml:space="preserve"> IS </w:t>
       </w:r>
@@ -4704,6 +4669,7 @@
         <w:rPr>
           <w:i/>
           <w:iCs/>
+          <w:lang w:val="en-US"/>
         </w:rPr>
         <w:t>positive_large</w:t>
       </w:r>
@@ -4712,63 +4678,25 @@
         <w:rPr>
           <w:i/>
           <w:iCs/>
-        </w:rPr>
-        <w:t xml:space="preserve"> AND </w:t>
-      </w:r>
-      <w:proofErr w:type="spellStart"/>
+          <w:lang w:val="en-US"/>
+        </w:rPr>
+        <w:t xml:space="preserve"> AND acceleration IS negative</w:t>
+      </w:r>
       <w:r>
         <w:rPr>
           <w:i/>
           <w:iCs/>
-        </w:rPr>
-        <w:t>acceleration</w:t>
-      </w:r>
-      <w:proofErr w:type="spellEnd"/>
+          <w:lang w:val="en-US"/>
+        </w:rPr>
+        <w:br/>
+        <w:t xml:space="preserve">THEN throttle IS </w:t>
+      </w:r>
+      <w:proofErr w:type="spellStart"/>
       <w:r>
         <w:rPr>
           <w:i/>
           <w:iCs/>
-        </w:rPr>
-        <w:t xml:space="preserve"> IS </w:t>
-      </w:r>
-      <w:proofErr w:type="spellStart"/>
-      <w:r>
-        <w:rPr>
-          <w:i/>
-          <w:iCs/>
-        </w:rPr>
-        <w:t>negative</w:t>
-      </w:r>
-      <w:proofErr w:type="spellEnd"/>
-      <w:r>
-        <w:rPr>
-          <w:i/>
-          <w:iCs/>
-        </w:rPr>
-        <w:br/>
-        <w:t xml:space="preserve">THEN </w:t>
-      </w:r>
-      <w:proofErr w:type="spellStart"/>
-      <w:r>
-        <w:rPr>
-          <w:i/>
-          <w:iCs/>
-        </w:rPr>
-        <w:t>throttle</w:t>
-      </w:r>
-      <w:proofErr w:type="spellEnd"/>
-      <w:r>
-        <w:rPr>
-          <w:i/>
-          <w:iCs/>
-        </w:rPr>
-        <w:t xml:space="preserve"> IS </w:t>
-      </w:r>
-      <w:proofErr w:type="spellStart"/>
-      <w:r>
-        <w:rPr>
-          <w:i/>
-          <w:iCs/>
+          <w:lang w:val="en-US"/>
         </w:rPr>
         <w:t>very_high</w:t>
       </w:r>
@@ -4792,12 +4720,14 @@
         <w:rPr>
           <w:i/>
           <w:iCs/>
+          <w:lang w:val="en-US"/>
         </w:rPr>
       </w:pPr>
       <w:r>
         <w:rPr>
           <w:i/>
           <w:iCs/>
+          <w:lang w:val="en-US"/>
         </w:rPr>
         <w:t xml:space="preserve">IF </w:t>
       </w:r>
@@ -4806,6 +4736,7 @@
         <w:rPr>
           <w:i/>
           <w:iCs/>
+          <w:lang w:val="en-US"/>
         </w:rPr>
         <w:t>speed_error</w:t>
       </w:r>
@@ -4814,6 +4745,7 @@
         <w:rPr>
           <w:i/>
           <w:iCs/>
+          <w:lang w:val="en-US"/>
         </w:rPr>
         <w:t xml:space="preserve"> IS </w:t>
       </w:r>
@@ -4822,6 +4754,7 @@
         <w:rPr>
           <w:i/>
           <w:iCs/>
+          <w:lang w:val="en-US"/>
         </w:rPr>
         <w:t>positive_large</w:t>
       </w:r>
@@ -4830,78 +4763,36 @@
         <w:rPr>
           <w:i/>
           <w:iCs/>
-        </w:rPr>
-        <w:t xml:space="preserve"> AND (</w:t>
-      </w:r>
-      <w:proofErr w:type="spellStart"/>
+          <w:lang w:val="en-US"/>
+        </w:rPr>
+        <w:t xml:space="preserve"> AND (acceleration IS zero OR positive)</w:t>
+      </w:r>
       <w:r>
         <w:rPr>
           <w:i/>
           <w:iCs/>
-        </w:rPr>
-        <w:t>acceleration</w:t>
-      </w:r>
-      <w:proofErr w:type="spellEnd"/>
+          <w:lang w:val="en-US"/>
+        </w:rPr>
+        <w:br/>
+        <w:t xml:space="preserve">THEN throttle IS </w:t>
+      </w:r>
+      <w:proofErr w:type="spellStart"/>
       <w:r>
         <w:rPr>
           <w:i/>
           <w:iCs/>
-        </w:rPr>
-        <w:t xml:space="preserve"> IS zero OR </w:t>
-      </w:r>
-      <w:proofErr w:type="spellStart"/>
-      <w:r>
-        <w:rPr>
-          <w:i/>
-          <w:iCs/>
-        </w:rPr>
-        <w:t>positive</w:t>
+          <w:lang w:val="en-US"/>
+        </w:rPr>
+        <w:t>very_high</w:t>
       </w:r>
       <w:proofErr w:type="spellEnd"/>
-      <w:r>
-        <w:rPr>
-          <w:i/>
-          <w:iCs/>
-        </w:rPr>
-        <w:t>)</w:t>
-      </w:r>
-      <w:r>
-        <w:rPr>
-          <w:i/>
-          <w:iCs/>
-        </w:rPr>
-        <w:br/>
-        <w:t xml:space="preserve">THEN </w:t>
-      </w:r>
-      <w:proofErr w:type="spellStart"/>
-      <w:r>
-        <w:rPr>
-          <w:i/>
-          <w:iCs/>
-        </w:rPr>
-        <w:t>throttle</w:t>
-      </w:r>
-      <w:proofErr w:type="spellEnd"/>
-      <w:r>
-        <w:rPr>
-          <w:i/>
-          <w:iCs/>
-        </w:rPr>
-        <w:t xml:space="preserve"> IS </w:t>
-      </w:r>
-      <w:proofErr w:type="spellStart"/>
-      <w:r>
-        <w:rPr>
-          <w:i/>
-          <w:iCs/>
-        </w:rPr>
-        <w:t>very_high</w:t>
-      </w:r>
-      <w:proofErr w:type="spellEnd"/>
     </w:p>
     <w:p>
       <w:pPr>
         <w:pStyle w:val="Nagwek3"/>
+        <w:rPr>
+          <w:lang w:val="en-US"/>
+        </w:rPr>
       </w:pPr>
     </w:p>
     <w:tbl>
@@ -6628,94 +6519,40 @@
     <w:p>
       <w:pPr>
         <w:pStyle w:val="Tekstpodstawowy"/>
-      </w:pPr>
-      <w:proofErr w:type="spellStart"/>
-      <w:r>
-        <w:t>Fthrottle</w:t>
-      </w:r>
-      <w:proofErr w:type="spellEnd"/>
-      <w:r>
-        <w:t>=throttle100⋅max_throttleF_\</w:t>
-      </w:r>
-      <w:proofErr w:type="spellStart"/>
-      <w:r>
-        <w:t>text</w:t>
-      </w:r>
-      <w:proofErr w:type="spellEnd"/>
-      <w:r>
-        <w:t>{</w:t>
-      </w:r>
-      <w:proofErr w:type="spellStart"/>
-      <w:r>
+        <w:jc w:val="center"/>
+      </w:pPr>
+      <w:r>
+        <w:rPr>
+          <w:i/>
+          <w:iCs/>
+        </w:rPr>
+        <w:t>F</w:t>
+      </w:r>
+      <w:r>
+        <w:rPr>
+          <w:vertAlign w:val="subscript"/>
+        </w:rPr>
         <w:t>throttle</w:t>
       </w:r>
-      <w:proofErr w:type="spellEnd"/>
-      <w:r>
-        <w:t>} = \</w:t>
-      </w:r>
-      <w:proofErr w:type="spellStart"/>
-      <w:r>
-        <w:t>frac</w:t>
-      </w:r>
-      <w:proofErr w:type="spellEnd"/>
-      <w:r>
-        <w:t>{\</w:t>
-      </w:r>
-      <w:proofErr w:type="spellStart"/>
-      <w:r>
-        <w:t>text</w:t>
-      </w:r>
-      <w:proofErr w:type="spellEnd"/>
-      <w:r>
-        <w:t>{</w:t>
-      </w:r>
-      <w:proofErr w:type="spellStart"/>
-      <w:r>
+      <w:r>
+        <w:t xml:space="preserve"> = </w:t>
+      </w:r>
+      <w:r>
+        <w:rPr>
+          <w:i/>
+          <w:iCs/>
+        </w:rPr>
         <w:t>throttle</w:t>
       </w:r>
-      <w:proofErr w:type="spellEnd"/>
-      <w:r>
-        <w:t>}}{100} \</w:t>
-      </w:r>
-      <w:proofErr w:type="spellStart"/>
-      <w:r>
-        <w:t>cdot</w:t>
-      </w:r>
-      <w:proofErr w:type="spellEnd"/>
-      <w:r>
-        <w:t xml:space="preserve"> \</w:t>
-      </w:r>
-      <w:proofErr w:type="spellStart"/>
-      <w:r>
-        <w:t>text</w:t>
-      </w:r>
-      <w:proofErr w:type="spellEnd"/>
-      <w:r>
-        <w:t>{max\_</w:t>
-      </w:r>
-      <w:proofErr w:type="spellStart"/>
-      <w:r>
-        <w:t>throttle</w:t>
-      </w:r>
-      <w:proofErr w:type="spellEnd"/>
-      <w:r>
-        <w:t>}</w:t>
-      </w:r>
-      <w:proofErr w:type="spellStart"/>
-      <w:r>
-        <w:t>Fthrottle</w:t>
-      </w:r>
-      <w:proofErr w:type="spellEnd"/>
-      <w:r>
-        <w:t>​=100throttle​⋅</w:t>
-      </w:r>
-      <w:proofErr w:type="spellStart"/>
-      <w:r>
+      <w:r>
+        <w:t xml:space="preserve"> / 100 · </w:t>
+      </w:r>
+      <w:r>
+        <w:rPr>
+          <w:i/>
+          <w:iCs/>
+        </w:rPr>
         <w:t>max_throttle</w:t>
-      </w:r>
-      <w:proofErr w:type="spellEnd"/>
-      <w:r>
-        <w:t xml:space="preserve"> </w:t>
       </w:r>
     </w:p>
     <w:p>
@@ -6733,70 +6570,40 @@
     <w:p>
       <w:pPr>
         <w:pStyle w:val="Tekstpodstawowy"/>
-      </w:pPr>
-      <w:proofErr w:type="spellStart"/>
-      <w:r>
-        <w:t>Fdrag</w:t>
-      </w:r>
-      <w:proofErr w:type="spellEnd"/>
-      <w:r>
-        <w:t>=</w:t>
-      </w:r>
-      <w:proofErr w:type="spellStart"/>
-      <w:r>
-        <w:t>drag_coeff⋅vF</w:t>
-      </w:r>
-      <w:proofErr w:type="spellEnd"/>
-      <w:r>
-        <w:t>_\</w:t>
-      </w:r>
-      <w:proofErr w:type="spellStart"/>
-      <w:r>
-        <w:t>text</w:t>
-      </w:r>
-      <w:proofErr w:type="spellEnd"/>
-      <w:r>
-        <w:t>{drag} = \</w:t>
-      </w:r>
-      <w:proofErr w:type="spellStart"/>
-      <w:r>
-        <w:t>text</w:t>
-      </w:r>
-      <w:proofErr w:type="spellEnd"/>
-      <w:r>
-        <w:t>{drag\_</w:t>
-      </w:r>
-      <w:proofErr w:type="spellStart"/>
-      <w:r>
-        <w:t>coeff</w:t>
-      </w:r>
-      <w:proofErr w:type="spellEnd"/>
-      <w:r>
-        <w:t>} \</w:t>
-      </w:r>
-      <w:proofErr w:type="spellStart"/>
-      <w:r>
-        <w:t>cdot</w:t>
-      </w:r>
-      <w:proofErr w:type="spellEnd"/>
-      <w:r>
-        <w:t xml:space="preserve"> </w:t>
-      </w:r>
-      <w:proofErr w:type="spellStart"/>
-      <w:r>
-        <w:t>vFdrag</w:t>
-      </w:r>
-      <w:proofErr w:type="spellEnd"/>
-      <w:r>
-        <w:t>​=</w:t>
-      </w:r>
-      <w:proofErr w:type="spellStart"/>
-      <w:r>
-        <w:t>drag_coeff⋅v</w:t>
-      </w:r>
-      <w:proofErr w:type="spellEnd"/>
-      <w:r>
-        <w:t xml:space="preserve"> </w:t>
+        <w:jc w:val="center"/>
+      </w:pPr>
+      <w:r>
+        <w:rPr>
+          <w:i/>
+          <w:iCs/>
+        </w:rPr>
+        <w:t>F</w:t>
+      </w:r>
+      <w:r>
+        <w:rPr>
+          <w:vertAlign w:val="subscript"/>
+        </w:rPr>
+        <w:t>drag</w:t>
+      </w:r>
+      <w:r>
+        <w:t xml:space="preserve"> = </w:t>
+      </w:r>
+      <w:r>
+        <w:rPr>
+          <w:i/>
+          <w:iCs/>
+        </w:rPr>
+        <w:t>drag_coeff</w:t>
+      </w:r>
+      <w:r>
+        <w:t xml:space="preserve"> · </w:t>
+      </w:r>
+      <w:r>
+        <w:rPr>
+          <w:i/>
+          <w:iCs/>
+        </w:rPr>
+        <w:t>v</w:t>
       </w:r>
     </w:p>
     <w:p>
@@ -6814,63 +6621,136 @@
     <w:p>
       <w:pPr>
         <w:pStyle w:val="Tekstpodstawowy"/>
+        <w:jc w:val="center"/>
+        <w:rPr>
+          <w:i/>
+          <w:iCs/>
+          <w:lang w:val="en-US"/>
+        </w:rPr>
       </w:pPr>
       <w:proofErr w:type="spellStart"/>
       <w:r>
-        <w:t>Fnet</w:t>
+        <w:rPr>
+          <w:i/>
+          <w:iCs/>
+          <w:lang w:val="en-US"/>
+        </w:rPr>
+        <w:t>F</w:t>
+      </w:r>
+      <w:r>
+        <w:rPr>
+          <w:vertAlign w:val="subscript"/>
+          <w:lang w:val="en-US"/>
+        </w:rPr>
+        <w:t>net</w:t>
       </w:r>
       <w:proofErr w:type="spellEnd"/>
       <w:r>
-        <w:t>=</w:t>
+        <w:rPr>
+          <w:lang w:val="en-US"/>
+        </w:rPr>
+        <w:t xml:space="preserve"> = </w:t>
       </w:r>
       <w:proofErr w:type="spellStart"/>
       <w:r>
-        <w:t>Fthrottle−Fdrag,a</w:t>
+        <w:rPr>
+          <w:i/>
+          <w:iCs/>
+          <w:lang w:val="en-US"/>
+        </w:rPr>
+        <w:t>F</w:t>
+      </w:r>
+      <w:r>
+        <w:rPr>
+          <w:vertAlign w:val="subscript"/>
+          <w:lang w:val="en-US"/>
+        </w:rPr>
+        <w:t>throttle</w:t>
       </w:r>
       <w:proofErr w:type="spellEnd"/>
       <w:r>
-        <w:t>=</w:t>
+        <w:rPr>
+          <w:lang w:val="en-US"/>
+        </w:rPr>
+        <w:t xml:space="preserve"> − </w:t>
       </w:r>
       <w:proofErr w:type="spellStart"/>
       <w:r>
-        <w:t>FnetmassF</w:t>
+        <w:rPr>
+          <w:i/>
+          <w:iCs/>
+          <w:lang w:val="en-US"/>
+        </w:rPr>
+        <w:t>F</w:t>
+      </w:r>
+      <w:r>
+        <w:rPr>
+          <w:vertAlign w:val="subscript"/>
+          <w:lang w:val="en-US"/>
+        </w:rPr>
+        <w:t>drag</w:t>
       </w:r>
       <w:proofErr w:type="spellEnd"/>
       <w:r>
-        <w:t>_\</w:t>
+        <w:rPr>
+          <w:lang w:val="en-US"/>
+        </w:rPr>
+        <w:t>,   </w:t>
+      </w:r>
+      <w:r>
+        <w:rPr>
+          <w:i/>
+          <w:iCs/>
+          <w:lang w:val="en-US"/>
+        </w:rPr>
+        <w:t>a</w:t>
+      </w:r>
+      <w:r>
+        <w:rPr>
+          <w:lang w:val="en-US"/>
+        </w:rPr>
+        <w:t xml:space="preserve"> = </w:t>
       </w:r>
       <w:proofErr w:type="spellStart"/>
       <w:r>
-        <w:t>text</w:t>
+        <w:rPr>
+          <w:i/>
+          <w:iCs/>
+          <w:lang w:val="en-US"/>
+        </w:rPr>
+        <w:t>F</w:t>
+      </w:r>
+      <w:r>
+        <w:rPr>
+          <w:vertAlign w:val="subscript"/>
+          <w:lang w:val="en-US"/>
+        </w:rPr>
+        <w:t>net</w:t>
       </w:r>
       <w:proofErr w:type="spellEnd"/>
       <w:r>
-        <w:t>{net} = F_\</w:t>
-      </w:r>
-      <w:proofErr w:type="spellStart"/>
-      <w:r>
-        <w:t>text</w:t>
-      </w:r>
-      <w:proofErr w:type="spellEnd"/>
-      <w:r>
-        <w:t>{</w:t>
-      </w:r>
-      <w:proofErr w:type="spellStart"/>
-      <w:r>
-        <w:t>throttle</w:t>
-      </w:r>
-      <w:proofErr w:type="spellEnd"/>
-      <w:r>
-        <w:t>} - F_\</w:t>
-      </w:r>
-      <w:proofErr w:type="spellStart"/>
-      <w:r>
-        <w:t>text</w:t>
-      </w:r>
-      <w:proofErr w:type="spellEnd"/>
-      <w:r>
-        <w:t xml:space="preserve">{drag}, \quad a = \frac{F_\text{net}}{\text{mass}}Fnet​=Fthrottle​−Fdrag​,a=massFnet​​ </w:t>
-      </w:r>
+        <w:rPr>
+          <w:lang w:val="en-US"/>
+        </w:rPr>
+        <w:t xml:space="preserve"> / </w:t>
+      </w:r>
+      <w:r>
+        <w:rPr>
+          <w:i/>
+          <w:iCs/>
+          <w:lang w:val="en-US"/>
+        </w:rPr>
+        <w:t>mass</w:t>
+      </w:r>
+    </w:p>
+    <w:p>
+      <w:pPr>
+        <w:pStyle w:val="Tekstpodstawowy"/>
+        <w:jc w:val="center"/>
+        <w:rPr>
+          <w:lang w:val="en-US"/>
+        </w:rPr>
+      </w:pPr>
     </w:p>
     <w:p>
       <w:pPr>
@@ -6888,73 +6768,114 @@
     <w:p>
       <w:pPr>
         <w:pStyle w:val="Tekstpodstawowy"/>
-      </w:pPr>
-      <w:r>
-        <w:t xml:space="preserve">vk+1=max⁡(0,vk+a⋅dt),sk+1=sk+vk+1⋅dtv_{k+1} = \max(0, </w:t>
-      </w:r>
-      <w:proofErr w:type="spellStart"/>
-      <w:r>
-        <w:t>v_k</w:t>
-      </w:r>
-      <w:proofErr w:type="spellEnd"/>
-      <w:r>
-        <w:t xml:space="preserve"> + a \</w:t>
-      </w:r>
-      <w:proofErr w:type="spellStart"/>
-      <w:r>
-        <w:t>cdot</w:t>
-      </w:r>
-      <w:proofErr w:type="spellEnd"/>
-      <w:r>
-        <w:t xml:space="preserve"> </w:t>
-      </w:r>
-      <w:proofErr w:type="spellStart"/>
-      <w:r>
+        <w:jc w:val="center"/>
+      </w:pPr>
+      <w:r>
+        <w:rPr>
+          <w:i/>
+          <w:iCs/>
+        </w:rPr>
+        <w:t>v</w:t>
+      </w:r>
+      <w:r>
+        <w:rPr>
+          <w:vertAlign w:val="subscript"/>
+        </w:rPr>
+        <w:t>k+1</w:t>
+      </w:r>
+      <w:r>
+        <w:t xml:space="preserve"> = max(0, </w:t>
+      </w:r>
+      <w:r>
+        <w:rPr>
+          <w:i/>
+          <w:iCs/>
+        </w:rPr>
+        <w:t>v</w:t>
+      </w:r>
+      <w:r>
+        <w:rPr>
+          <w:vertAlign w:val="subscript"/>
+        </w:rPr>
+        <w:t>k</w:t>
+      </w:r>
+      <w:r>
+        <w:t xml:space="preserve"> + </w:t>
+      </w:r>
+      <w:r>
+        <w:rPr>
+          <w:i/>
+          <w:iCs/>
+        </w:rPr>
+        <w:t>a</w:t>
+      </w:r>
+      <w:r>
+        <w:t xml:space="preserve"> · </w:t>
+      </w:r>
+      <w:r>
+        <w:rPr>
+          <w:i/>
+          <w:iCs/>
+        </w:rPr>
         <w:t>dt</w:t>
       </w:r>
-      <w:proofErr w:type="spellEnd"/>
-      <w:r>
-        <w:t xml:space="preserve">), \quad s_{k+1} = </w:t>
-      </w:r>
-      <w:proofErr w:type="spellStart"/>
-      <w:r>
-        <w:t>s_k</w:t>
-      </w:r>
-      <w:proofErr w:type="spellEnd"/>
-      <w:r>
-        <w:t xml:space="preserve"> + v_{k+1} \</w:t>
-      </w:r>
-      <w:proofErr w:type="spellStart"/>
-      <w:r>
-        <w:t>cdot</w:t>
-      </w:r>
-      <w:proofErr w:type="spellEnd"/>
-      <w:r>
-        <w:t xml:space="preserve"> dtvk+1​=max(0,vk​+</w:t>
-      </w:r>
-      <w:proofErr w:type="spellStart"/>
-      <w:r>
-        <w:t>a⋅dt</w:t>
-      </w:r>
-      <w:proofErr w:type="spellEnd"/>
-      <w:r>
-        <w:t>),sk+1​=</w:t>
-      </w:r>
-      <w:proofErr w:type="spellStart"/>
-      <w:r>
-        <w:t>sk</w:t>
-      </w:r>
-      <w:proofErr w:type="spellEnd"/>
-      <w:r>
-        <w:t>​+vk+1​⋅</w:t>
-      </w:r>
-      <w:proofErr w:type="spellStart"/>
-      <w:r>
+      <w:r>
+        <w:t>),   </w:t>
+      </w:r>
+      <w:r>
+        <w:rPr>
+          <w:i/>
+          <w:iCs/>
+        </w:rPr>
+        <w:t>s</w:t>
+      </w:r>
+      <w:r>
+        <w:rPr>
+          <w:vertAlign w:val="subscript"/>
+        </w:rPr>
+        <w:t>k+1</w:t>
+      </w:r>
+      <w:r>
+        <w:t xml:space="preserve"> = </w:t>
+      </w:r>
+      <w:r>
+        <w:rPr>
+          <w:i/>
+          <w:iCs/>
+        </w:rPr>
+        <w:t>s</w:t>
+      </w:r>
+      <w:r>
+        <w:rPr>
+          <w:vertAlign w:val="subscript"/>
+        </w:rPr>
+        <w:t>k</w:t>
+      </w:r>
+      <w:r>
+        <w:t xml:space="preserve"> + </w:t>
+      </w:r>
+      <w:r>
+        <w:rPr>
+          <w:i/>
+          <w:iCs/>
+        </w:rPr>
+        <w:t>v</w:t>
+      </w:r>
+      <w:r>
+        <w:rPr>
+          <w:vertAlign w:val="subscript"/>
+        </w:rPr>
+        <w:t>k+1</w:t>
+      </w:r>
+      <w:r>
+        <w:t xml:space="preserve"> · </w:t>
+      </w:r>
+      <w:r>
+        <w:rPr>
+          <w:i/>
+          <w:iCs/>
+        </w:rPr>
         <w:t>dt</w:t>
-      </w:r>
-      <w:proofErr w:type="spellEnd"/>
-      <w:r>
-        <w:t xml:space="preserve"> </w:t>
       </w:r>
     </w:p>
     <w:p>
@@ -7119,11 +7040,15 @@
           <w:ilvl w:val="0"/>
           <w:numId w:val="63"/>
         </w:numPr>
-      </w:pPr>
-      <w:r>
-        <w:rPr>
-          <w:b/>
-          <w:bCs/>
+        <w:rPr>
+          <w:lang w:val="en-US"/>
+        </w:rPr>
+      </w:pPr>
+      <w:r>
+        <w:rPr>
+          <w:b/>
+          <w:bCs/>
+          <w:lang w:val="en-US"/>
         </w:rPr>
         <w:t>Moc [</w:t>
       </w:r>
@@ -7132,6 +7057,7 @@
         <w:rPr>
           <w:b/>
           <w:bCs/>
+          <w:lang w:val="en-US"/>
         </w:rPr>
         <w:t>kN</w:t>
       </w:r>
@@ -7140,14 +7066,52 @@
         <w:rPr>
           <w:b/>
           <w:bCs/>
-        </w:rPr>
-        <w:t xml:space="preserve">] / maks. siła </w:t>
+          <w:lang w:val="en-US"/>
+        </w:rPr>
+        <w:t xml:space="preserve">] / </w:t>
       </w:r>
       <w:proofErr w:type="spellStart"/>
       <w:r>
         <w:rPr>
           <w:b/>
           <w:bCs/>
+          <w:lang w:val="en-US"/>
+        </w:rPr>
+        <w:t>maks</w:t>
+      </w:r>
+      <w:proofErr w:type="spellEnd"/>
+      <w:r>
+        <w:rPr>
+          <w:b/>
+          <w:bCs/>
+          <w:lang w:val="en-US"/>
+        </w:rPr>
+        <w:t xml:space="preserve">. </w:t>
+      </w:r>
+      <w:proofErr w:type="spellStart"/>
+      <w:r>
+        <w:rPr>
+          <w:b/>
+          <w:bCs/>
+          <w:lang w:val="en-US"/>
+        </w:rPr>
+        <w:t>siła</w:t>
+      </w:r>
+      <w:proofErr w:type="spellEnd"/>
+      <w:r>
+        <w:rPr>
+          <w:b/>
+          <w:bCs/>
+          <w:lang w:val="en-US"/>
+        </w:rPr>
+        <w:t xml:space="preserve"> </w:t>
+      </w:r>
+      <w:proofErr w:type="spellStart"/>
+      <w:r>
+        <w:rPr>
+          <w:b/>
+          <w:bCs/>
+          <w:lang w:val="en-US"/>
         </w:rPr>
         <w:t>max_throttle</w:t>
       </w:r>
@@ -7156,6 +7120,7 @@
         <w:rPr>
           <w:b/>
           <w:bCs/>
+          <w:lang w:val="en-US"/>
         </w:rPr>
         <w:t>:</w:t>
       </w:r>
@@ -7926,37 +7891,64 @@
           <w:ilvl w:val="0"/>
           <w:numId w:val="57"/>
         </w:numPr>
+        <w:rPr>
+          <w:lang w:val="en-US"/>
+        </w:rPr>
       </w:pPr>
       <w:proofErr w:type="spellStart"/>
       <w:r>
+        <w:rPr>
+          <w:lang w:val="en-US"/>
+        </w:rPr>
         <w:t>speed_error</w:t>
       </w:r>
       <w:proofErr w:type="spellEnd"/>
       <w:r>
+        <w:rPr>
+          <w:lang w:val="en-US"/>
+        </w:rPr>
         <w:t xml:space="preserve"> = (</w:t>
       </w:r>
       <w:proofErr w:type="spellStart"/>
       <w:r>
+        <w:rPr>
+          <w:lang w:val="en-US"/>
+        </w:rPr>
         <w:t>target_speed</w:t>
       </w:r>
       <w:proofErr w:type="spellEnd"/>
       <w:r>
+        <w:rPr>
+          <w:lang w:val="en-US"/>
+        </w:rPr>
         <w:t xml:space="preserve"> - </w:t>
       </w:r>
       <w:proofErr w:type="spellStart"/>
       <w:r>
+        <w:rPr>
+          <w:lang w:val="en-US"/>
+        </w:rPr>
         <w:t>self.car.speed</w:t>
       </w:r>
       <w:proofErr w:type="spellEnd"/>
       <w:r>
+        <w:rPr>
+          <w:lang w:val="en-US"/>
+        </w:rPr>
         <w:t xml:space="preserve">) * 3.6 → [km/h]. </w:t>
       </w:r>
       <w:r>
+        <w:rPr>
+          <w:lang w:val="en-US"/>
+        </w:rPr>
         <w:br/>
       </w:r>
     </w:p>
     <w:p>
       <w:r>
+        <w:rPr>
+          <w:lang w:val="en-US"/>
+        </w:rPr>
         <w:t xml:space="preserve">  </w:t>
       </w:r>
       <w:r>
@@ -8011,50 +8003,78 @@
           <w:ilvl w:val="0"/>
           <w:numId w:val="58"/>
         </w:numPr>
-      </w:pPr>
-      <w:r>
-        <w:t xml:space="preserve">tryb </w:t>
-      </w:r>
-      <w:r>
-        <w:rPr>
-          <w:b/>
-          <w:bCs/>
+        <w:rPr>
+          <w:lang w:val="en-US"/>
+        </w:rPr>
+      </w:pPr>
+      <w:proofErr w:type="spellStart"/>
+      <w:r>
+        <w:rPr>
+          <w:lang w:val="en-US"/>
+        </w:rPr>
+        <w:t>tryb</w:t>
+      </w:r>
+      <w:proofErr w:type="spellEnd"/>
+      <w:r>
+        <w:rPr>
+          <w:lang w:val="en-US"/>
+        </w:rPr>
+        <w:t xml:space="preserve"> </w:t>
+      </w:r>
+      <w:r>
+        <w:rPr>
+          <w:b/>
+          <w:bCs/>
+          <w:lang w:val="en-US"/>
         </w:rPr>
         <w:t>FUZZY</w:t>
       </w:r>
       <w:r>
-        <w:t xml:space="preserve">: </w:t>
+        <w:rPr>
+          <w:lang w:val="en-US"/>
+        </w:rPr>
+        <w:t xml:space="preserve">: throttle = </w:t>
       </w:r>
       <w:proofErr w:type="spellStart"/>
       <w:r>
-        <w:t>throttle</w:t>
+        <w:rPr>
+          <w:lang w:val="en-US"/>
+        </w:rPr>
+        <w:t>controller.compute_throttle</w:t>
       </w:r>
       <w:proofErr w:type="spellEnd"/>
       <w:r>
-        <w:t xml:space="preserve"> = </w:t>
+        <w:rPr>
+          <w:lang w:val="en-US"/>
+        </w:rPr>
+        <w:t>(</w:t>
       </w:r>
       <w:proofErr w:type="spellStart"/>
       <w:r>
-        <w:t>controller.compute_throttle</w:t>
+        <w:rPr>
+          <w:lang w:val="en-US"/>
+        </w:rPr>
+        <w:t>speed_error</w:t>
       </w:r>
       <w:proofErr w:type="spellEnd"/>
       <w:r>
-        <w:t>(</w:t>
+        <w:rPr>
+          <w:lang w:val="en-US"/>
+        </w:rPr>
+        <w:t xml:space="preserve">, </w:t>
       </w:r>
       <w:proofErr w:type="spellStart"/>
       <w:r>
-        <w:t>speed_error</w:t>
+        <w:rPr>
+          <w:lang w:val="en-US"/>
+        </w:rPr>
+        <w:t>car.acceleration</w:t>
       </w:r>
       <w:proofErr w:type="spellEnd"/>
       <w:r>
-        <w:t xml:space="preserve">, </w:t>
-      </w:r>
-      <w:proofErr w:type="spellStart"/>
-      <w:r>
-        <w:t>car.acceleration</w:t>
-      </w:r>
-      <w:proofErr w:type="spellEnd"/>
-      <w:r>
+        <w:rPr>
+          <w:lang w:val="en-US"/>
+        </w:rPr>
         <w:t>).</w:t>
       </w:r>
     </w:p>
@@ -8211,26 +8231,16 @@
     <w:p>
       <w:pPr>
         <w:pStyle w:val="Nagwek3"/>
+        <w:rPr>
+          <w:lang w:val="en-US"/>
+        </w:rPr>
       </w:pPr>
       <w:bookmarkStart w:id="25" w:name="kiss-keep-it-simple-stupid"/>
       <w:r>
-        <w:t>KISS (</w:t>
-      </w:r>
-      <w:proofErr w:type="spellStart"/>
-      <w:r>
-        <w:t>Keep</w:t>
-      </w:r>
-      <w:proofErr w:type="spellEnd"/>
-      <w:r>
-        <w:t xml:space="preserve"> It Simple, </w:t>
-      </w:r>
-      <w:proofErr w:type="spellStart"/>
-      <w:r>
-        <w:t>Stupid</w:t>
-      </w:r>
-      <w:proofErr w:type="spellEnd"/>
-      <w:r>
-        <w:t>)</w:t>
+        <w:rPr>
+          <w:lang w:val="en-US"/>
+        </w:rPr>
+        <w:t>KISS (Keep It Simple, Stupid)</w:t>
       </w:r>
     </w:p>
     <w:p>
@@ -8523,25 +8533,92 @@
         <w:rPr>
           <w:b/>
           <w:bCs/>
-        </w:rPr>
-      </w:pPr>
-      <w:r>
-        <w:rPr>
-          <w:b/>
-          <w:bCs/>
-        </w:rPr>
-        <w:t xml:space="preserve">1. </w:t>
-      </w:r>
+          <w:lang w:val="en-US"/>
+        </w:rPr>
+      </w:pPr>
+      <w:r>
+        <w:rPr>
+          <w:b/>
+          <w:bCs/>
+          <w:lang w:val="en-US"/>
+        </w:rPr>
+        <w:t>1. Core fuzzy logic (core_logic.txt)</w:t>
+      </w:r>
+    </w:p>
+    <w:p>
+      <w:pPr>
+        <w:pStyle w:val="Compact"/>
+      </w:pPr>
       <w:proofErr w:type="spellStart"/>
       <w:r>
-        <w:rPr>
-          <w:b/>
-          <w:bCs/>
-        </w:rPr>
-        <w:t>Core</w:t>
+        <w:t>Prompt</w:t>
       </w:r>
       <w:proofErr w:type="spellEnd"/>
       <w:r>
+        <w:t xml:space="preserve"> definiujący </w:t>
+      </w:r>
+      <w:r>
+        <w:rPr>
+          <w:b/>
+          <w:bCs/>
+        </w:rPr>
+        <w:t>serce projektu</w:t>
+      </w:r>
+      <w:r>
+        <w:t xml:space="preserve">: moduł logiki rozmytej sterujący mocą silnika. Opisuje zmienne lingwistyczne, funkcje przynależności, reguły IF–THEN, wnioskowanie i </w:t>
+      </w:r>
+      <w:proofErr w:type="spellStart"/>
+      <w:r>
+        <w:t>defuzyfikację</w:t>
+      </w:r>
+      <w:proofErr w:type="spellEnd"/>
+      <w:r>
+        <w:t xml:space="preserve"> oraz prosty interfejs do użycia w symulacji </w:t>
+      </w:r>
+    </w:p>
+    <w:p>
+      <w:pPr>
+        <w:pStyle w:val="Compact"/>
+      </w:pPr>
+      <w:r>
+        <w:t>https://github.com/JustFiesta/fuzzy-systems/tree/main/src/prompts/2</w:t>
+      </w:r>
+    </w:p>
+    <w:p>
+      <w:pPr>
+        <w:pStyle w:val="Compact"/>
+      </w:pPr>
+      <w:r>
+        <w:pict w14:anchorId="589B5A52">
+          <v:rect id="_x0000_i1033" style="width:0;height:1.5pt" o:hralign="center" o:hrstd="t" o:hr="t" fillcolor="#a0a0a0" stroked="f"/>
+        </w:pict>
+      </w:r>
+    </w:p>
+    <w:p>
+      <w:pPr>
+        <w:pStyle w:val="Compact"/>
+        <w:rPr>
+          <w:b/>
+          <w:bCs/>
+        </w:rPr>
+      </w:pPr>
+      <w:r>
+        <w:rPr>
+          <w:b/>
+          <w:bCs/>
+        </w:rPr>
+        <w:t xml:space="preserve">2. </w:t>
+      </w:r>
+      <w:proofErr w:type="spellStart"/>
+      <w:r>
+        <w:rPr>
+          <w:b/>
+          <w:bCs/>
+        </w:rPr>
+        <w:t>Simulation</w:t>
+      </w:r>
+      <w:proofErr w:type="spellEnd"/>
+      <w:r>
         <w:rPr>
           <w:b/>
           <w:bCs/>
@@ -8554,6 +8631,52 @@
           <w:b/>
           <w:bCs/>
         </w:rPr>
+        <w:t>Engineer</w:t>
+      </w:r>
+      <w:proofErr w:type="spellEnd"/>
+      <w:r>
+        <w:rPr>
+          <w:b/>
+          <w:bCs/>
+        </w:rPr>
+        <w:t xml:space="preserve"> (simulation.txt)</w:t>
+      </w:r>
+    </w:p>
+    <w:p>
+      <w:pPr>
+        <w:pStyle w:val="Compact"/>
+      </w:pPr>
+      <w:proofErr w:type="spellStart"/>
+      <w:r>
+        <w:t>Prompt</w:t>
+      </w:r>
+      <w:proofErr w:type="spellEnd"/>
+      <w:r>
+        <w:t xml:space="preserve"> odpowiedzialny za </w:t>
+      </w:r>
+      <w:r>
+        <w:rPr>
+          <w:b/>
+          <w:bCs/>
+        </w:rPr>
+        <w:t>model fizyczny pojazdu</w:t>
+      </w:r>
+      <w:r>
+        <w:t xml:space="preserve">. Skupia się na symulacji ruchu (prędkość, przyspieszenie, pozycja) w czasie dyskretnym i </w:t>
+      </w:r>
+      <w:r>
+        <w:rPr>
+          <w:b/>
+          <w:bCs/>
+        </w:rPr>
+        <w:t xml:space="preserve">działa całkowicie niezależnie od </w:t>
+      </w:r>
+      <w:proofErr w:type="spellStart"/>
+      <w:r>
+        <w:rPr>
+          <w:b/>
+          <w:bCs/>
+        </w:rPr>
         <w:t>fuzzy</w:t>
       </w:r>
       <w:proofErr w:type="spellEnd"/>
@@ -8574,42 +8697,15 @@
       </w:r>
       <w:proofErr w:type="spellEnd"/>
       <w:r>
-        <w:rPr>
-          <w:b/>
-          <w:bCs/>
-        </w:rPr>
-        <w:t xml:space="preserve"> (core_logic.txt)</w:t>
+        <w:t xml:space="preserve"> </w:t>
       </w:r>
     </w:p>
     <w:p>
       <w:pPr>
         <w:pStyle w:val="Compact"/>
       </w:pPr>
-      <w:proofErr w:type="spellStart"/>
-      <w:r>
-        <w:t>Prompt</w:t>
-      </w:r>
-      <w:proofErr w:type="spellEnd"/>
-      <w:r>
-        <w:t xml:space="preserve"> definiujący </w:t>
-      </w:r>
-      <w:r>
-        <w:rPr>
-          <w:b/>
-          <w:bCs/>
-        </w:rPr>
-        <w:t>serce projektu</w:t>
-      </w:r>
-      <w:r>
-        <w:t xml:space="preserve">: moduł logiki rozmytej sterujący mocą silnika. Opisuje zmienne lingwistyczne, funkcje przynależności, reguły IF–THEN, wnioskowanie i </w:t>
-      </w:r>
-      <w:proofErr w:type="spellStart"/>
-      <w:r>
-        <w:t>defuzyfikację</w:t>
-      </w:r>
-      <w:proofErr w:type="spellEnd"/>
-      <w:r>
-        <w:t xml:space="preserve"> oraz prosty interfejs do użycia w symulacji </w:t>
+      <w:r>
+        <w:t>https://github.com/JustFiesta/fuzzy-systems/tree/main/src/prompts/2</w:t>
       </w:r>
     </w:p>
     <w:p>
@@ -8617,140 +8713,8 @@
         <w:pStyle w:val="Compact"/>
       </w:pPr>
       <w:r>
-        <w:t>https://github.com/JustFiesta/fuzzy-systems/tree/main/src/prompts/2</w:t>
-      </w:r>
-    </w:p>
-    <w:p>
-      <w:pPr>
-        <w:pStyle w:val="Compact"/>
-      </w:pPr>
-      <w:r>
-        <w:pict w14:anchorId="589B5A52">
-          <v:rect id="_x0000_i1199" style="width:0;height:1.5pt" o:hralign="center" o:hrstd="t" o:hr="t" fillcolor="#a0a0a0" stroked="f"/>
-        </w:pict>
-      </w:r>
-    </w:p>
-    <w:p>
-      <w:pPr>
-        <w:pStyle w:val="Compact"/>
-        <w:rPr>
-          <w:b/>
-          <w:bCs/>
-        </w:rPr>
-      </w:pPr>
-      <w:r>
-        <w:rPr>
-          <w:b/>
-          <w:bCs/>
-        </w:rPr>
-        <w:t xml:space="preserve">2. </w:t>
-      </w:r>
-      <w:proofErr w:type="spellStart"/>
-      <w:r>
-        <w:rPr>
-          <w:b/>
-          <w:bCs/>
-        </w:rPr>
-        <w:t>Simulation</w:t>
-      </w:r>
-      <w:proofErr w:type="spellEnd"/>
-      <w:r>
-        <w:rPr>
-          <w:b/>
-          <w:bCs/>
-        </w:rPr>
-        <w:t xml:space="preserve"> </w:t>
-      </w:r>
-      <w:proofErr w:type="spellStart"/>
-      <w:r>
-        <w:rPr>
-          <w:b/>
-          <w:bCs/>
-        </w:rPr>
-        <w:t>Engineer</w:t>
-      </w:r>
-      <w:proofErr w:type="spellEnd"/>
-      <w:r>
-        <w:rPr>
-          <w:b/>
-          <w:bCs/>
-        </w:rPr>
-        <w:t xml:space="preserve"> (simulation.txt)</w:t>
-      </w:r>
-    </w:p>
-    <w:p>
-      <w:pPr>
-        <w:pStyle w:val="Compact"/>
-      </w:pPr>
-      <w:proofErr w:type="spellStart"/>
-      <w:r>
-        <w:t>Prompt</w:t>
-      </w:r>
-      <w:proofErr w:type="spellEnd"/>
-      <w:r>
-        <w:t xml:space="preserve"> odpowiedzialny za </w:t>
-      </w:r>
-      <w:r>
-        <w:rPr>
-          <w:b/>
-          <w:bCs/>
-        </w:rPr>
-        <w:t>model fizyczny pojazdu</w:t>
-      </w:r>
-      <w:r>
-        <w:t xml:space="preserve">. Skupia się na symulacji ruchu (prędkość, przyspieszenie, pozycja) w czasie dyskretnym i </w:t>
-      </w:r>
-      <w:r>
-        <w:rPr>
-          <w:b/>
-          <w:bCs/>
-        </w:rPr>
-        <w:t xml:space="preserve">działa całkowicie niezależnie od </w:t>
-      </w:r>
-      <w:proofErr w:type="spellStart"/>
-      <w:r>
-        <w:rPr>
-          <w:b/>
-          <w:bCs/>
-        </w:rPr>
-        <w:t>fuzzy</w:t>
-      </w:r>
-      <w:proofErr w:type="spellEnd"/>
-      <w:r>
-        <w:rPr>
-          <w:b/>
-          <w:bCs/>
-        </w:rPr>
-        <w:t xml:space="preserve"> </w:t>
-      </w:r>
-      <w:proofErr w:type="spellStart"/>
-      <w:r>
-        <w:rPr>
-          <w:b/>
-          <w:bCs/>
-        </w:rPr>
-        <w:t>logic</w:t>
-      </w:r>
-      <w:proofErr w:type="spellEnd"/>
-      <w:r>
-        <w:t xml:space="preserve"> </w:t>
-      </w:r>
-    </w:p>
-    <w:p>
-      <w:pPr>
-        <w:pStyle w:val="Compact"/>
-      </w:pPr>
-      <w:r>
-        <w:t>https://github.com/JustFiesta/fuzzy-systems/tree/main/src/prompts/2</w:t>
-      </w:r>
-    </w:p>
-    <w:p>
-      <w:pPr>
-        <w:pStyle w:val="Compact"/>
-      </w:pPr>
-      <w:r>
         <w:pict w14:anchorId="5AE4DA33">
-          <v:rect id="_x0000_i1200" style="width:0;height:1.5pt" o:hralign="center" o:hrstd="t" o:hr="t" fillcolor="#a0a0a0" stroked="f"/>
+          <v:rect id="_x0000_i1034" style="width:0;height:1.5pt" o:hralign="center" o:hrstd="t" o:hr="t" fillcolor="#a0a0a0" stroked="f"/>
         </w:pict>
       </w:r>
       <w:r>
@@ -8862,7 +8826,7 @@
       </w:pPr>
       <w:r>
         <w:pict w14:anchorId="1893AB46">
-          <v:rect id="_x0000_i1201" style="width:0;height:1.5pt" o:hralign="center" o:hrstd="t" o:hr="t" fillcolor="#a0a0a0" stroked="f"/>
+          <v:rect id="_x0000_i1035" style="width:0;height:1.5pt" o:hralign="center" o:hrstd="t" o:hr="t" fillcolor="#a0a0a0" stroked="f"/>
         </w:pict>
       </w:r>
     </w:p>
@@ -8919,7 +8883,7 @@
       </w:pPr>
       <w:r>
         <w:pict w14:anchorId="741E609D">
-          <v:rect id="_x0000_i1202" style="width:0;height:1.5pt" o:hralign="center" o:hrstd="t" o:hr="t" fillcolor="#a0a0a0" stroked="f"/>
+          <v:rect id="_x0000_i1036" style="width:0;height:1.5pt" o:hralign="center" o:hrstd="t" o:hr="t" fillcolor="#a0a0a0" stroked="f"/>
         </w:pict>
       </w:r>
     </w:p>
@@ -8929,77 +8893,140 @@
         <w:rPr>
           <w:b/>
           <w:bCs/>
-        </w:rPr>
-      </w:pPr>
-      <w:r>
-        <w:rPr>
-          <w:b/>
-          <w:bCs/>
-        </w:rPr>
-        <w:t xml:space="preserve">5. Starter / mentor </w:t>
-      </w:r>
+          <w:lang w:val="en-US"/>
+        </w:rPr>
+      </w:pPr>
+      <w:r>
+        <w:rPr>
+          <w:b/>
+          <w:bCs/>
+          <w:lang w:val="en-US"/>
+        </w:rPr>
+        <w:t>5. Starter / mentor fuzzy logic (starter-context.txt)</w:t>
+      </w:r>
+    </w:p>
+    <w:p>
+      <w:pPr>
+        <w:pStyle w:val="Compact"/>
+      </w:pPr>
       <w:proofErr w:type="spellStart"/>
       <w:r>
-        <w:rPr>
-          <w:b/>
-          <w:bCs/>
-        </w:rPr>
-        <w:t>fuzzy</w:t>
+        <w:t>Prompt</w:t>
       </w:r>
       <w:proofErr w:type="spellEnd"/>
       <w:r>
-        <w:rPr>
-          <w:b/>
-          <w:bCs/>
-        </w:rPr>
-        <w:t xml:space="preserve"> </w:t>
+        <w:t xml:space="preserve">-mentor, który ustawia </w:t>
       </w:r>
       <w:proofErr w:type="spellStart"/>
       <w:r>
-        <w:rPr>
-          <w:b/>
-          <w:bCs/>
-        </w:rPr>
-        <w:t>logic</w:t>
+        <w:t>chatbota</w:t>
       </w:r>
       <w:proofErr w:type="spellEnd"/>
       <w:r>
-        <w:rPr>
-          <w:b/>
-          <w:bCs/>
-        </w:rPr>
-        <w:t xml:space="preserve"> (starter-context.txt)</w:t>
+        <w:t xml:space="preserve"> jako </w:t>
+      </w:r>
+      <w:r>
+        <w:rPr>
+          <w:b/>
+          <w:bCs/>
+        </w:rPr>
+        <w:t>eksperta od logiki rozmytej</w:t>
+      </w:r>
+      <w:r>
+        <w:t xml:space="preserve">. Prowadzi od koncepcji, przez implementację, aż po analizę i debugowanie — typowo edukacyjny i projektowy </w:t>
       </w:r>
     </w:p>
     <w:p>
       <w:pPr>
         <w:pStyle w:val="Compact"/>
       </w:pPr>
+      <w:r>
+        <w:t>https://github.com/JustFiesta/fuzzy-systems/blob/main/src/prompts/1/starter-context.txt</w:t>
+      </w:r>
+    </w:p>
+    <w:p>
+      <w:pPr>
+        <w:pStyle w:val="Compact"/>
+      </w:pPr>
+      <w:r>
+        <w:pict w14:anchorId="4C6D4C1D">
+          <v:rect id="_x0000_i1037" style="width:0;height:1.5pt" o:hralign="center" o:hrstd="t" o:hr="t" fillcolor="#a0a0a0" stroked="f"/>
+        </w:pict>
+      </w:r>
+    </w:p>
+    <w:p>
+      <w:pPr>
+        <w:pStyle w:val="Compact"/>
+        <w:rPr>
+          <w:b/>
+          <w:bCs/>
+          <w:lang w:val="en-US"/>
+        </w:rPr>
+      </w:pPr>
+      <w:r>
+        <w:rPr>
+          <w:b/>
+          <w:bCs/>
+          <w:lang w:val="en-US"/>
+        </w:rPr>
+        <w:t xml:space="preserve">6. UI enhancements / </w:t>
+      </w:r>
       <w:proofErr w:type="spellStart"/>
       <w:r>
+        <w:rPr>
+          <w:b/>
+          <w:bCs/>
+          <w:lang w:val="en-US"/>
+        </w:rPr>
+        <w:t>optymalizacja</w:t>
+      </w:r>
+      <w:proofErr w:type="spellEnd"/>
+      <w:r>
+        <w:rPr>
+          <w:b/>
+          <w:bCs/>
+          <w:lang w:val="en-US"/>
+        </w:rPr>
+        <w:t xml:space="preserve"> (ui_enhancements.txt)</w:t>
+      </w:r>
+    </w:p>
+    <w:p>
+      <w:pPr>
+        <w:pStyle w:val="Compact"/>
+      </w:pPr>
+      <w:proofErr w:type="spellStart"/>
+      <w:r>
         <w:t>Prompt</w:t>
       </w:r>
       <w:proofErr w:type="spellEnd"/>
       <w:r>
-        <w:t xml:space="preserve">-mentor, który ustawia </w:t>
+        <w:t xml:space="preserve"> stricte </w:t>
+      </w:r>
+      <w:r>
+        <w:rPr>
+          <w:b/>
+          <w:bCs/>
+        </w:rPr>
+        <w:t>teoretyczny</w:t>
+      </w:r>
+      <w:r>
+        <w:t xml:space="preserve">: dotyczy poprawy </w:t>
       </w:r>
       <w:proofErr w:type="spellStart"/>
       <w:r>
-        <w:t>chatbota</w:t>
+        <w:t>responsywności</w:t>
       </w:r>
       <w:proofErr w:type="spellEnd"/>
       <w:r>
-        <w:t xml:space="preserve"> jako </w:t>
-      </w:r>
-      <w:r>
-        <w:rPr>
-          <w:b/>
-          <w:bCs/>
-        </w:rPr>
-        <w:t>eksperta od logiki rozmytej</w:t>
-      </w:r>
-      <w:r>
-        <w:t xml:space="preserve">. Prowadzi od koncepcji, przez implementację, aż po analizę i debugowanie — typowo edukacyjny i projektowy </w:t>
+        <w:t xml:space="preserve"> UI oraz sposobów dystrybucji aplikacji (desktop, </w:t>
+      </w:r>
+      <w:proofErr w:type="spellStart"/>
+      <w:r>
+        <w:t>docker</w:t>
+      </w:r>
+      <w:proofErr w:type="spellEnd"/>
+      <w:r>
+        <w:t xml:space="preserve">, alternatywy). Bez kodu — same koncepcje do wyboru </w:t>
       </w:r>
     </w:p>
     <w:p>
@@ -9007,7 +9034,7 @@
         <w:pStyle w:val="Compact"/>
       </w:pPr>
       <w:r>
-        <w:t>https://github.com/JustFiesta/fuzzy-systems/blob/main/src/prompts/1/starter-context.txt</w:t>
+        <w:t>https://github.com/JustFiesta/fuzzy-systems/tree/main/src/prompts/3</w:t>
       </w:r>
     </w:p>
     <w:p>
@@ -9015,97 +9042,8 @@
         <w:pStyle w:val="Compact"/>
       </w:pPr>
       <w:r>
-        <w:pict w14:anchorId="4C6D4C1D">
-          <v:rect id="_x0000_i1203" style="width:0;height:1.5pt" o:hralign="center" o:hrstd="t" o:hr="t" fillcolor="#a0a0a0" stroked="f"/>
-        </w:pict>
-      </w:r>
-    </w:p>
-    <w:p>
-      <w:pPr>
-        <w:pStyle w:val="Compact"/>
-        <w:rPr>
-          <w:b/>
-          <w:bCs/>
-        </w:rPr>
-      </w:pPr>
-      <w:r>
-        <w:rPr>
-          <w:b/>
-          <w:bCs/>
-        </w:rPr>
-        <w:t xml:space="preserve">6. UI </w:t>
-      </w:r>
-      <w:proofErr w:type="spellStart"/>
-      <w:r>
-        <w:rPr>
-          <w:b/>
-          <w:bCs/>
-        </w:rPr>
-        <w:t>enhancements</w:t>
-      </w:r>
-      <w:proofErr w:type="spellEnd"/>
-      <w:r>
-        <w:rPr>
-          <w:b/>
-          <w:bCs/>
-        </w:rPr>
-        <w:t xml:space="preserve"> / optymalizacja (ui_enhancements.txt)</w:t>
-      </w:r>
-    </w:p>
-    <w:p>
-      <w:pPr>
-        <w:pStyle w:val="Compact"/>
-      </w:pPr>
-      <w:proofErr w:type="spellStart"/>
-      <w:r>
-        <w:t>Prompt</w:t>
-      </w:r>
-      <w:proofErr w:type="spellEnd"/>
-      <w:r>
-        <w:t xml:space="preserve"> stricte </w:t>
-      </w:r>
-      <w:r>
-        <w:rPr>
-          <w:b/>
-          <w:bCs/>
-        </w:rPr>
-        <w:t>teoretyczny</w:t>
-      </w:r>
-      <w:r>
-        <w:t xml:space="preserve">: dotyczy poprawy </w:t>
-      </w:r>
-      <w:proofErr w:type="spellStart"/>
-      <w:r>
-        <w:t>responsywności</w:t>
-      </w:r>
-      <w:proofErr w:type="spellEnd"/>
-      <w:r>
-        <w:t xml:space="preserve"> UI oraz sposobów dystrybucji aplikacji (desktop, </w:t>
-      </w:r>
-      <w:proofErr w:type="spellStart"/>
-      <w:r>
-        <w:t>docker</w:t>
-      </w:r>
-      <w:proofErr w:type="spellEnd"/>
-      <w:r>
-        <w:t xml:space="preserve">, alternatywy). Bez kodu — same koncepcje do wyboru </w:t>
-      </w:r>
-    </w:p>
-    <w:p>
-      <w:pPr>
-        <w:pStyle w:val="Compact"/>
-      </w:pPr>
-      <w:r>
-        <w:t>https://github.com/JustFiesta/fuzzy-systems/tree/main/src/prompts/3</w:t>
-      </w:r>
-    </w:p>
-    <w:p>
-      <w:pPr>
-        <w:pStyle w:val="Compact"/>
-      </w:pPr>
-      <w:r>
         <w:pict w14:anchorId="180DCFBA">
-          <v:rect id="_x0000_i1204" style="width:0;height:1.5pt" o:hralign="center" o:hrstd="t" o:hr="t" fillcolor="#a0a0a0" stroked="f"/>
+          <v:rect id="_x0000_i1038" style="width:0;height:1.5pt" o:hralign="center" o:hrstd="t" o:hr="t" fillcolor="#a0a0a0" stroked="f"/>
         </w:pict>
       </w:r>
     </w:p>
@@ -20138,6 +20076,7 @@
   <w:style w:type="character" w:default="1" w:styleId="Domylnaczcionkaakapitu">
     <w:name w:val="Default Paragraph Font"/>
     <w:uiPriority w:val="1"/>
+    <w:semiHidden/>
     <w:unhideWhenUsed/>
   </w:style>
   <w:style w:type="table" w:default="1" w:styleId="Standardowy">

</xml_diff>